<commit_message>
modify & delete Etude (finish control page)
</commit_message>
<xml_diff>
--- a/public/template.docx
+++ b/public/template.docx
@@ -10,15 +10,782 @@
           <w:rtl/>
         </w:rPr>
       </w:pPr>
-    </w:p>
-    <w:p>
-      <w:pPr>
-        <w:pStyle w:val="Title"/>
-        <w:jc w:val="left"/>
-        <w:rPr>
-          <w:rtl/>
-        </w:rPr>
-      </w:pPr>
+      <w:r>
+        <w:rPr>
+          <w:noProof/>
+          <w:sz w:val="20"/>
+          <w:lang w:val="ar-SA"/>
+        </w:rPr>
+        <mc:AlternateContent>
+          <mc:Choice Requires="wps">
+            <w:drawing>
+              <wp:anchor distT="0" distB="0" distL="114300" distR="114300" simplePos="0" relativeHeight="251660800" behindDoc="1" locked="0" layoutInCell="1" allowOverlap="1" wp14:anchorId="7028BDF0" wp14:editId="34E7D7E2">
+                <wp:simplePos x="0" y="0"/>
+                <wp:positionH relativeFrom="column">
+                  <wp:posOffset>-411480</wp:posOffset>
+                </wp:positionH>
+                <wp:positionV relativeFrom="paragraph">
+                  <wp:posOffset>281940</wp:posOffset>
+                </wp:positionV>
+                <wp:extent cx="1981200" cy="350520"/>
+                <wp:effectExtent l="0" t="0" r="19050" b="11430"/>
+                <wp:wrapTight wrapText="bothSides">
+                  <wp:wrapPolygon edited="0">
+                    <wp:start x="0" y="0"/>
+                    <wp:lineTo x="0" y="21130"/>
+                    <wp:lineTo x="21600" y="21130"/>
+                    <wp:lineTo x="21600" y="0"/>
+                    <wp:lineTo x="0" y="0"/>
+                  </wp:wrapPolygon>
+                </wp:wrapTight>
+                <wp:docPr id="1809928966" name="Text Box 3"/>
+                <wp:cNvGraphicFramePr>
+                  <a:graphicFrameLocks xmlns:a="http://schemas.openxmlformats.org/drawingml/2006/main"/>
+                </wp:cNvGraphicFramePr>
+                <a:graphic xmlns:a="http://schemas.openxmlformats.org/drawingml/2006/main">
+                  <a:graphicData uri="http://schemas.microsoft.com/office/word/2010/wordprocessingShape">
+                    <wps:wsp>
+                      <wps:cNvSpPr txBox="1">
+                        <a:spLocks noChangeArrowheads="1"/>
+                      </wps:cNvSpPr>
+                      <wps:spPr bwMode="auto">
+                        <a:xfrm>
+                          <a:off x="0" y="0"/>
+                          <a:ext cx="1981200" cy="350520"/>
+                        </a:xfrm>
+                        <a:prstGeom prst="rect">
+                          <a:avLst/>
+                        </a:prstGeom>
+                        <a:solidFill>
+                          <a:srgbClr val="FFFFFF"/>
+                        </a:solidFill>
+                        <a:ln w="9525">
+                          <a:solidFill>
+                            <a:srgbClr val="FFFFFF"/>
+                          </a:solidFill>
+                          <a:miter lim="800000"/>
+                          <a:headEnd/>
+                          <a:tailEnd/>
+                        </a:ln>
+                      </wps:spPr>
+                      <wps:txbx>
+                        <w:txbxContent>
+                          <w:p>
+                            <w:pPr>
+                              <w:bidi/>
+                              <w:spacing w:line="380" w:lineRule="exact"/>
+                              <w:rPr>
+                                <w:b/>
+                                <w:bCs/>
+                                <w:sz w:val="36"/>
+                                <w:szCs w:val="36"/>
+                                <w:lang w:bidi="ar-MA"/>
+                              </w:rPr>
+                            </w:pPr>
+                            <w:r>
+                              <w:rPr>
+                                <w:rFonts w:cs="Simplified Arabic" w:hint="eastAsia"/>
+                                <w:b/>
+                                <w:bCs/>
+                                <w:sz w:val="28"/>
+                                <w:szCs w:val="28"/>
+                                <w:rtl/>
+                                <w:lang w:bidi="ar-MA"/>
+                              </w:rPr>
+                              <w:t>مراكش</w:t>
+                            </w:r>
+                            <w:r>
+                              <w:rPr>
+                                <w:rFonts w:cs="Simplified Arabic"/>
+                                <w:b/>
+                                <w:bCs/>
+                                <w:sz w:val="28"/>
+                                <w:szCs w:val="28"/>
+                                <w:rtl/>
+                                <w:lang w:bidi="ar-MA"/>
+                              </w:rPr>
+                              <w:t xml:space="preserve"> في</w:t>
+                            </w:r>
+                            <w:r>
+                              <w:rPr>
+                                <w:rFonts w:cs="Simplified Arabic"/>
+                                <w:b/>
+                                <w:bCs/>
+                                <w:sz w:val="28"/>
+                                <w:szCs w:val="28"/>
+                                <w:rtl/>
+                                <w:lang w:bidi="ar-MA"/>
+                              </w:rPr>
+                              <w:t xml:space="preserve">: </w:t>
+                            </w:r>
+                            <w:r>
+                              <w:rPr>
+                                <w:rFonts w:cs="Simplified Arabic"/>
+                                <w:b/>
+                                <w:bCs/>
+                                <w:sz w:val="28"/>
+                                <w:szCs w:val="28"/>
+                                <w:lang w:bidi="ar-MA"/>
+                              </w:rPr>
+                              <w:t>{</w:t>
+                            </w:r>
+                            <w:proofErr w:type="spellStart"/>
+                            <w:r>
+                              <w:rPr>
+                                <w:rFonts w:cs="Simplified Arabic"/>
+                                <w:b/>
+                                <w:bCs/>
+                                <w:sz w:val="28"/>
+                                <w:szCs w:val="28"/>
+                                <w:lang w:bidi="ar-MA"/>
+                              </w:rPr>
+                              <w:t>dateCreat</w:t>
+                            </w:r>
+                            <w:proofErr w:type="spellEnd"/>
+                            <w:r>
+                              <w:rPr>
+                                <w:rFonts w:cs="Simplified Arabic"/>
+                                <w:b/>
+                                <w:bCs/>
+                                <w:sz w:val="28"/>
+                                <w:szCs w:val="28"/>
+                                <w:lang w:bidi="ar-MA"/>
+                              </w:rPr>
+                              <w:t>}</w:t>
+                            </w:r>
+                          </w:p>
+                        </w:txbxContent>
+                      </wps:txbx>
+                      <wps:bodyPr rot="0" vert="horz" wrap="square" lIns="91440" tIns="45720" rIns="91440" bIns="45720" anchor="t" anchorCtr="0" upright="1">
+                        <a:noAutofit/>
+                      </wps:bodyPr>
+                    </wps:wsp>
+                  </a:graphicData>
+                </a:graphic>
+                <wp14:sizeRelH relativeFrom="page">
+                  <wp14:pctWidth>0</wp14:pctWidth>
+                </wp14:sizeRelH>
+                <wp14:sizeRelV relativeFrom="page">
+                  <wp14:pctHeight>0</wp14:pctHeight>
+                </wp14:sizeRelV>
+              </wp:anchor>
+            </w:drawing>
+          </mc:Choice>
+          <mc:Fallback>
+            <w:pict>
+              <v:shapetype w14:anchorId="7028BDF0" id="_x0000_t202" coordsize="21600,21600" o:spt="202" path="m,l,21600r21600,l21600,xe">
+                <v:stroke joinstyle="miter"/>
+                <v:path gradientshapeok="t" o:connecttype="rect"/>
+              </v:shapetype>
+              <v:shape id="Text Box 3" o:spid="_x0000_s1026" type="#_x0000_t202" style="position:absolute;margin-left:-32.4pt;margin-top:22.2pt;width:156pt;height:27.6pt;z-index:-251655680;visibility:visible;mso-wrap-style:square;mso-width-percent:0;mso-height-percent:0;mso-wrap-distance-left:9pt;mso-wrap-distance-top:0;mso-wrap-distance-right:9pt;mso-wrap-distance-bottom:0;mso-position-horizontal:absolute;mso-position-horizontal-relative:text;mso-position-vertical:absolute;mso-position-vertical-relative:text;mso-width-percent:0;mso-height-percent:0;mso-width-relative:page;mso-height-relative:page;v-text-anchor:top" o:gfxdata="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" strokecolor="white">
+                <v:textbox>
+                  <w:txbxContent>
+                    <w:p>
+                      <w:pPr>
+                        <w:bidi/>
+                        <w:spacing w:line="380" w:lineRule="exact"/>
+                        <w:rPr>
+                          <w:b/>
+                          <w:bCs/>
+                          <w:sz w:val="36"/>
+                          <w:szCs w:val="36"/>
+                          <w:lang w:bidi="ar-MA"/>
+                        </w:rPr>
+                      </w:pPr>
+                      <w:r>
+                        <w:rPr>
+                          <w:rFonts w:cs="Simplified Arabic" w:hint="eastAsia"/>
+                          <w:b/>
+                          <w:bCs/>
+                          <w:sz w:val="28"/>
+                          <w:szCs w:val="28"/>
+                          <w:rtl/>
+                          <w:lang w:bidi="ar-MA"/>
+                        </w:rPr>
+                        <w:t>مراكش</w:t>
+                      </w:r>
+                      <w:r>
+                        <w:rPr>
+                          <w:rFonts w:cs="Simplified Arabic"/>
+                          <w:b/>
+                          <w:bCs/>
+                          <w:sz w:val="28"/>
+                          <w:szCs w:val="28"/>
+                          <w:rtl/>
+                          <w:lang w:bidi="ar-MA"/>
+                        </w:rPr>
+                        <w:t xml:space="preserve"> في</w:t>
+                      </w:r>
+                      <w:r>
+                        <w:rPr>
+                          <w:rFonts w:cs="Simplified Arabic"/>
+                          <w:b/>
+                          <w:bCs/>
+                          <w:sz w:val="28"/>
+                          <w:szCs w:val="28"/>
+                          <w:rtl/>
+                          <w:lang w:bidi="ar-MA"/>
+                        </w:rPr>
+                        <w:t xml:space="preserve">: </w:t>
+                      </w:r>
+                      <w:r>
+                        <w:rPr>
+                          <w:rFonts w:cs="Simplified Arabic"/>
+                          <w:b/>
+                          <w:bCs/>
+                          <w:sz w:val="28"/>
+                          <w:szCs w:val="28"/>
+                          <w:lang w:bidi="ar-MA"/>
+                        </w:rPr>
+                        <w:t>{</w:t>
+                      </w:r>
+                      <w:proofErr w:type="spellStart"/>
+                      <w:r>
+                        <w:rPr>
+                          <w:rFonts w:cs="Simplified Arabic"/>
+                          <w:b/>
+                          <w:bCs/>
+                          <w:sz w:val="28"/>
+                          <w:szCs w:val="28"/>
+                          <w:lang w:bidi="ar-MA"/>
+                        </w:rPr>
+                        <w:t>dateCreat</w:t>
+                      </w:r>
+                      <w:proofErr w:type="spellEnd"/>
+                      <w:r>
+                        <w:rPr>
+                          <w:rFonts w:cs="Simplified Arabic"/>
+                          <w:b/>
+                          <w:bCs/>
+                          <w:sz w:val="28"/>
+                          <w:szCs w:val="28"/>
+                          <w:lang w:bidi="ar-MA"/>
+                        </w:rPr>
+                        <w:t>}</w:t>
+                      </w:r>
+                    </w:p>
+                  </w:txbxContent>
+                </v:textbox>
+                <w10:wrap type="tight"/>
+              </v:shape>
+            </w:pict>
+          </mc:Fallback>
+        </mc:AlternateContent>
+      </w:r>
+      <w:r>
+        <w:rPr>
+          <w:noProof/>
+          <w:sz w:val="20"/>
+          <w:lang w:val="ar-SA"/>
+        </w:rPr>
+        <mc:AlternateContent>
+          <mc:Choice Requires="wps">
+            <w:drawing>
+              <wp:anchor distT="0" distB="0" distL="114300" distR="114300" simplePos="0" relativeHeight="251656704" behindDoc="1" locked="0" layoutInCell="1" allowOverlap="1" wp14:anchorId="66ADFF26" wp14:editId="53598CD3">
+                <wp:simplePos x="0" y="0"/>
+                <wp:positionH relativeFrom="column">
+                  <wp:posOffset>4840605</wp:posOffset>
+                </wp:positionH>
+                <wp:positionV relativeFrom="paragraph">
+                  <wp:posOffset>5080</wp:posOffset>
+                </wp:positionV>
+                <wp:extent cx="1600200" cy="1741170"/>
+                <wp:effectExtent l="0" t="0" r="19050" b="11430"/>
+                <wp:wrapTight wrapText="bothSides">
+                  <wp:wrapPolygon edited="0">
+                    <wp:start x="0" y="0"/>
+                    <wp:lineTo x="0" y="21505"/>
+                    <wp:lineTo x="21600" y="21505"/>
+                    <wp:lineTo x="21600" y="0"/>
+                    <wp:lineTo x="0" y="0"/>
+                  </wp:wrapPolygon>
+                </wp:wrapTight>
+                <wp:docPr id="1175556581" name="Text Box 2"/>
+                <wp:cNvGraphicFramePr>
+                  <a:graphicFrameLocks xmlns:a="http://schemas.openxmlformats.org/drawingml/2006/main"/>
+                </wp:cNvGraphicFramePr>
+                <a:graphic xmlns:a="http://schemas.openxmlformats.org/drawingml/2006/main">
+                  <a:graphicData uri="http://schemas.microsoft.com/office/word/2010/wordprocessingShape">
+                    <wps:wsp>
+                      <wps:cNvSpPr txBox="1">
+                        <a:spLocks noChangeArrowheads="1"/>
+                      </wps:cNvSpPr>
+                      <wps:spPr bwMode="auto">
+                        <a:xfrm>
+                          <a:off x="0" y="0"/>
+                          <a:ext cx="1600200" cy="1741170"/>
+                        </a:xfrm>
+                        <a:prstGeom prst="rect">
+                          <a:avLst/>
+                        </a:prstGeom>
+                        <a:solidFill>
+                          <a:srgbClr val="FFFFFF"/>
+                        </a:solidFill>
+                        <a:ln w="9525">
+                          <a:solidFill>
+                            <a:srgbClr val="FFFFFF"/>
+                          </a:solidFill>
+                          <a:miter lim="800000"/>
+                          <a:headEnd/>
+                          <a:tailEnd/>
+                        </a:ln>
+                      </wps:spPr>
+                      <wps:txbx>
+                        <w:txbxContent>
+                          <w:p>
+                            <w:pPr>
+                              <w:pBdr>
+                                <w:bottom w:val="dotted" w:sz="24" w:space="1" w:color="auto"/>
+                              </w:pBdr>
+                              <w:bidi/>
+                              <w:jc w:val="center"/>
+                              <w:rPr>
+                                <w:rFonts w:cs="Simplified Arabic"/>
+                                <w:b/>
+                                <w:bCs/>
+                                <w:lang w:bidi="ar-MA"/>
+                              </w:rPr>
+                            </w:pPr>
+                            <w:r>
+                              <w:rPr>
+                                <w:rFonts w:cs="Simplified Arabic" w:hint="eastAsia"/>
+                                <w:b/>
+                                <w:bCs/>
+                                <w:rtl/>
+                                <w:lang w:bidi="ar-MA"/>
+                              </w:rPr>
+                              <w:t>المملكة</w:t>
+                            </w:r>
+                            <w:r>
+                              <w:rPr>
+                                <w:rFonts w:cs="Simplified Arabic"/>
+                                <w:b/>
+                                <w:bCs/>
+                                <w:rtl/>
+                                <w:lang w:bidi="ar-MA"/>
+                              </w:rPr>
+                              <w:t xml:space="preserve"> المغربية</w:t>
+                            </w:r>
+                          </w:p>
+                          <w:p>
+                            <w:pPr>
+                              <w:bidi/>
+                              <w:jc w:val="center"/>
+                              <w:rPr>
+                                <w:rFonts w:cs="Simplified Arabic"/>
+                                <w:b/>
+                                <w:bCs/>
+                                <w:lang w:bidi="ar-MA"/>
+                              </w:rPr>
+                            </w:pPr>
+                            <w:r>
+                              <w:rPr>
+                                <w:rFonts w:cs="Simplified Arabic" w:hint="cs"/>
+                                <w:b/>
+                                <w:bCs/>
+                                <w:rtl/>
+                                <w:lang w:bidi="ar-MA"/>
+                              </w:rPr>
+                              <w:t>رئاسة النيابة العامة</w:t>
+                            </w:r>
+                          </w:p>
+                          <w:p>
+                            <w:pPr>
+                              <w:bidi/>
+                              <w:jc w:val="center"/>
+                              <w:rPr>
+                                <w:rFonts w:cs="Simplified Arabic"/>
+                                <w:b/>
+                                <w:bCs/>
+                                <w:rtl/>
+                                <w:lang w:bidi="ar-MA"/>
+                              </w:rPr>
+                            </w:pPr>
+                            <w:r>
+                              <w:rPr>
+                                <w:rFonts w:cs="Simplified Arabic" w:hint="eastAsia"/>
+                                <w:b/>
+                                <w:bCs/>
+                                <w:rtl/>
+                                <w:lang w:bidi="ar-MA"/>
+                              </w:rPr>
+                              <w:t>محكمة</w:t>
+                            </w:r>
+                            <w:r>
+                              <w:rPr>
+                                <w:rFonts w:cs="Simplified Arabic"/>
+                                <w:b/>
+                                <w:bCs/>
+                                <w:rtl/>
+                                <w:lang w:bidi="ar-MA"/>
+                              </w:rPr>
+                              <w:t xml:space="preserve"> الاستئناف بمراكش</w:t>
+                            </w:r>
+                          </w:p>
+                          <w:p>
+                            <w:pPr>
+                              <w:bidi/>
+                              <w:jc w:val="center"/>
+                              <w:rPr>
+                                <w:rFonts w:cs="Simplified Arabic"/>
+                                <w:b/>
+                                <w:bCs/>
+                              </w:rPr>
+                            </w:pPr>
+                            <w:r>
+                              <w:rPr>
+                                <w:rFonts w:cs="Simplified Arabic" w:hint="cs"/>
+                                <w:b/>
+                                <w:bCs/>
+                                <w:rtl/>
+                                <w:lang w:bidi="ar-MA"/>
+                              </w:rPr>
+                              <w:t>النيــابة العــامة</w:t>
+                            </w:r>
+                          </w:p>
+                          <w:p>
+                            <w:pPr>
+                              <w:bidi/>
+                              <w:jc w:val="center"/>
+                              <w:rPr>
+                                <w:b/>
+                                <w:bCs/>
+                                <w:sz w:val="28"/>
+                                <w:szCs w:val="28"/>
+                                <w:rtl/>
+                                <w:lang w:bidi="ar-MA"/>
+                              </w:rPr>
+                            </w:pPr>
+                            <w:r>
+                              <w:rPr>
+                                <w:rFonts w:cs="Simplified Arabic"/>
+                                <w:b/>
+                                <w:bCs/>
+                              </w:rPr>
+                              <w:t>-*-*-*-</w:t>
+                            </w:r>
+                          </w:p>
+                          <w:p>
+                            <w:pPr>
+                              <w:bidi/>
+                              <w:jc w:val="center"/>
+                              <w:rPr>
+                                <w:rFonts w:cs="Simplified Arabic"/>
+                                <w:b/>
+                                <w:bCs/>
+                                <w:sz w:val="28"/>
+                                <w:szCs w:val="28"/>
+                                <w:rtl/>
+                                <w:lang w:bidi="ar-MA"/>
+                              </w:rPr>
+                            </w:pPr>
+                            <w:r>
+                              <w:rPr>
+                                <w:rFonts w:cs="Simplified Arabic" w:hint="cs"/>
+                                <w:b/>
+                                <w:bCs/>
+                                <w:sz w:val="28"/>
+                                <w:szCs w:val="28"/>
+                                <w:rtl/>
+                                <w:lang w:bidi="ar-MA"/>
+                              </w:rPr>
+                              <w:t xml:space="preserve">عدد : </w:t>
+                            </w:r>
+                            <w:r>
+                              <w:rPr>
+                                <w:rFonts w:cs="Simplified Arabic"/>
+                                <w:b/>
+                                <w:bCs/>
+                                <w:sz w:val="28"/>
+                                <w:szCs w:val="28"/>
+                                <w:lang w:bidi="ar-MA"/>
+                              </w:rPr>
+                              <w:t>{</w:t>
+                            </w:r>
+                            <w:proofErr w:type="spellStart"/>
+                            <w:r>
+                              <w:rPr>
+                                <w:rFonts w:cs="Simplified Arabic"/>
+                                <w:b/>
+                                <w:bCs/>
+                                <w:sz w:val="28"/>
+                                <w:szCs w:val="28"/>
+                                <w:lang w:bidi="ar-MA"/>
+                              </w:rPr>
+                              <w:t>Numero</w:t>
+                            </w:r>
+                            <w:r>
+                              <w:rPr>
+                                <w:rFonts w:cs="Simplified Arabic"/>
+                                <w:b/>
+                                <w:bCs/>
+                                <w:sz w:val="28"/>
+                                <w:szCs w:val="28"/>
+                                <w:lang w:bidi="ar-MA"/>
+                              </w:rPr>
+                              <w:t>O</w:t>
+                            </w:r>
+                            <w:proofErr w:type="spellEnd"/>
+                            <w:r>
+                              <w:rPr>
+                                <w:rFonts w:cs="Simplified Arabic"/>
+                                <w:b/>
+                                <w:bCs/>
+                                <w:sz w:val="28"/>
+                                <w:szCs w:val="28"/>
+                                <w:lang w:bidi="ar-MA"/>
+                              </w:rPr>
+                              <w:t>}</w:t>
+                            </w:r>
+                          </w:p>
+                          <w:p>
+                            <w:pPr>
+                              <w:bidi/>
+                              <w:jc w:val="center"/>
+                            </w:pPr>
+                          </w:p>
+                        </w:txbxContent>
+                      </wps:txbx>
+                      <wps:bodyPr rot="0" vert="horz" wrap="square" lIns="91440" tIns="45720" rIns="91440" bIns="45720" anchor="t" anchorCtr="0" upright="1">
+                        <a:noAutofit/>
+                      </wps:bodyPr>
+                    </wps:wsp>
+                  </a:graphicData>
+                </a:graphic>
+                <wp14:sizeRelH relativeFrom="page">
+                  <wp14:pctWidth>0</wp14:pctWidth>
+                </wp14:sizeRelH>
+                <wp14:sizeRelV relativeFrom="page">
+                  <wp14:pctHeight>0</wp14:pctHeight>
+                </wp14:sizeRelV>
+              </wp:anchor>
+            </w:drawing>
+          </mc:Choice>
+          <mc:Fallback>
+            <w:pict>
+              <v:shape w14:anchorId="66ADFF26" id="Text Box 2" o:spid="_x0000_s1027" type="#_x0000_t202" style="position:absolute;margin-left:381.15pt;margin-top:.4pt;width:126pt;height:137.1pt;z-index:-251659776;visibility:visible;mso-wrap-style:square;mso-width-percent:0;mso-height-percent:0;mso-wrap-distance-left:9pt;mso-wrap-distance-top:0;mso-wrap-distance-right:9pt;mso-wrap-distance-bottom:0;mso-position-horizontal:absolute;mso-position-horizontal-relative:text;mso-position-vertical:absolute;mso-position-vertical-relative:text;mso-width-percent:0;mso-height-percent:0;mso-width-relative:page;mso-height-relative:page;v-text-anchor:top" o:gfxdata="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" strokecolor="white">
+                <v:textbox>
+                  <w:txbxContent>
+                    <w:p>
+                      <w:pPr>
+                        <w:pBdr>
+                          <w:bottom w:val="dotted" w:sz="24" w:space="1" w:color="auto"/>
+                        </w:pBdr>
+                        <w:bidi/>
+                        <w:jc w:val="center"/>
+                        <w:rPr>
+                          <w:rFonts w:cs="Simplified Arabic"/>
+                          <w:b/>
+                          <w:bCs/>
+                          <w:lang w:bidi="ar-MA"/>
+                        </w:rPr>
+                      </w:pPr>
+                      <w:r>
+                        <w:rPr>
+                          <w:rFonts w:cs="Simplified Arabic" w:hint="eastAsia"/>
+                          <w:b/>
+                          <w:bCs/>
+                          <w:rtl/>
+                          <w:lang w:bidi="ar-MA"/>
+                        </w:rPr>
+                        <w:t>المملكة</w:t>
+                      </w:r>
+                      <w:r>
+                        <w:rPr>
+                          <w:rFonts w:cs="Simplified Arabic"/>
+                          <w:b/>
+                          <w:bCs/>
+                          <w:rtl/>
+                          <w:lang w:bidi="ar-MA"/>
+                        </w:rPr>
+                        <w:t xml:space="preserve"> المغربية</w:t>
+                      </w:r>
+                    </w:p>
+                    <w:p>
+                      <w:pPr>
+                        <w:bidi/>
+                        <w:jc w:val="center"/>
+                        <w:rPr>
+                          <w:rFonts w:cs="Simplified Arabic"/>
+                          <w:b/>
+                          <w:bCs/>
+                          <w:lang w:bidi="ar-MA"/>
+                        </w:rPr>
+                      </w:pPr>
+                      <w:r>
+                        <w:rPr>
+                          <w:rFonts w:cs="Simplified Arabic" w:hint="cs"/>
+                          <w:b/>
+                          <w:bCs/>
+                          <w:rtl/>
+                          <w:lang w:bidi="ar-MA"/>
+                        </w:rPr>
+                        <w:t>رئاسة النيابة العامة</w:t>
+                      </w:r>
+                    </w:p>
+                    <w:p>
+                      <w:pPr>
+                        <w:bidi/>
+                        <w:jc w:val="center"/>
+                        <w:rPr>
+                          <w:rFonts w:cs="Simplified Arabic"/>
+                          <w:b/>
+                          <w:bCs/>
+                          <w:rtl/>
+                          <w:lang w:bidi="ar-MA"/>
+                        </w:rPr>
+                      </w:pPr>
+                      <w:r>
+                        <w:rPr>
+                          <w:rFonts w:cs="Simplified Arabic" w:hint="eastAsia"/>
+                          <w:b/>
+                          <w:bCs/>
+                          <w:rtl/>
+                          <w:lang w:bidi="ar-MA"/>
+                        </w:rPr>
+                        <w:t>محكمة</w:t>
+                      </w:r>
+                      <w:r>
+                        <w:rPr>
+                          <w:rFonts w:cs="Simplified Arabic"/>
+                          <w:b/>
+                          <w:bCs/>
+                          <w:rtl/>
+                          <w:lang w:bidi="ar-MA"/>
+                        </w:rPr>
+                        <w:t xml:space="preserve"> الاستئناف بمراكش</w:t>
+                      </w:r>
+                    </w:p>
+                    <w:p>
+                      <w:pPr>
+                        <w:bidi/>
+                        <w:jc w:val="center"/>
+                        <w:rPr>
+                          <w:rFonts w:cs="Simplified Arabic"/>
+                          <w:b/>
+                          <w:bCs/>
+                        </w:rPr>
+                      </w:pPr>
+                      <w:r>
+                        <w:rPr>
+                          <w:rFonts w:cs="Simplified Arabic" w:hint="cs"/>
+                          <w:b/>
+                          <w:bCs/>
+                          <w:rtl/>
+                          <w:lang w:bidi="ar-MA"/>
+                        </w:rPr>
+                        <w:t>النيــابة العــامة</w:t>
+                      </w:r>
+                    </w:p>
+                    <w:p>
+                      <w:pPr>
+                        <w:bidi/>
+                        <w:jc w:val="center"/>
+                        <w:rPr>
+                          <w:b/>
+                          <w:bCs/>
+                          <w:sz w:val="28"/>
+                          <w:szCs w:val="28"/>
+                          <w:rtl/>
+                          <w:lang w:bidi="ar-MA"/>
+                        </w:rPr>
+                      </w:pPr>
+                      <w:r>
+                        <w:rPr>
+                          <w:rFonts w:cs="Simplified Arabic"/>
+                          <w:b/>
+                          <w:bCs/>
+                        </w:rPr>
+                        <w:t>-*-*-*-</w:t>
+                      </w:r>
+                    </w:p>
+                    <w:p>
+                      <w:pPr>
+                        <w:bidi/>
+                        <w:jc w:val="center"/>
+                        <w:rPr>
+                          <w:rFonts w:cs="Simplified Arabic"/>
+                          <w:b/>
+                          <w:bCs/>
+                          <w:sz w:val="28"/>
+                          <w:szCs w:val="28"/>
+                          <w:rtl/>
+                          <w:lang w:bidi="ar-MA"/>
+                        </w:rPr>
+                      </w:pPr>
+                      <w:r>
+                        <w:rPr>
+                          <w:rFonts w:cs="Simplified Arabic" w:hint="cs"/>
+                          <w:b/>
+                          <w:bCs/>
+                          <w:sz w:val="28"/>
+                          <w:szCs w:val="28"/>
+                          <w:rtl/>
+                          <w:lang w:bidi="ar-MA"/>
+                        </w:rPr>
+                        <w:t xml:space="preserve">عدد : </w:t>
+                      </w:r>
+                      <w:r>
+                        <w:rPr>
+                          <w:rFonts w:cs="Simplified Arabic"/>
+                          <w:b/>
+                          <w:bCs/>
+                          <w:sz w:val="28"/>
+                          <w:szCs w:val="28"/>
+                          <w:lang w:bidi="ar-MA"/>
+                        </w:rPr>
+                        <w:t>{</w:t>
+                      </w:r>
+                      <w:proofErr w:type="spellStart"/>
+                      <w:r>
+                        <w:rPr>
+                          <w:rFonts w:cs="Simplified Arabic"/>
+                          <w:b/>
+                          <w:bCs/>
+                          <w:sz w:val="28"/>
+                          <w:szCs w:val="28"/>
+                          <w:lang w:bidi="ar-MA"/>
+                        </w:rPr>
+                        <w:t>Numero</w:t>
+                      </w:r>
+                      <w:r>
+                        <w:rPr>
+                          <w:rFonts w:cs="Simplified Arabic"/>
+                          <w:b/>
+                          <w:bCs/>
+                          <w:sz w:val="28"/>
+                          <w:szCs w:val="28"/>
+                          <w:lang w:bidi="ar-MA"/>
+                        </w:rPr>
+                        <w:t>O</w:t>
+                      </w:r>
+                      <w:proofErr w:type="spellEnd"/>
+                      <w:r>
+                        <w:rPr>
+                          <w:rFonts w:cs="Simplified Arabic"/>
+                          <w:b/>
+                          <w:bCs/>
+                          <w:sz w:val="28"/>
+                          <w:szCs w:val="28"/>
+                          <w:lang w:bidi="ar-MA"/>
+                        </w:rPr>
+                        <w:t>}</w:t>
+                      </w:r>
+                    </w:p>
+                    <w:p>
+                      <w:pPr>
+                        <w:bidi/>
+                        <w:jc w:val="center"/>
+                      </w:pPr>
+                    </w:p>
+                  </w:txbxContent>
+                </v:textbox>
+                <w10:wrap type="tight"/>
+              </v:shape>
+            </w:pict>
+          </mc:Fallback>
+        </mc:AlternateContent>
+      </w:r>
       <w:r>
         <w:rPr>
           <w:noProof/>
@@ -26,13 +793,13 @@
           <w:lang w:bidi="ar-SA"/>
         </w:rPr>
         <w:drawing>
-          <wp:anchor distT="0" distB="0" distL="114300" distR="114300" simplePos="0" relativeHeight="251658752" behindDoc="0" locked="0" layoutInCell="1" allowOverlap="1" wp14:anchorId="04525C5D" wp14:editId="73079E2B">
+          <wp:anchor distT="0" distB="0" distL="114300" distR="114300" simplePos="0" relativeHeight="251658752" behindDoc="0" locked="0" layoutInCell="1" allowOverlap="1" wp14:anchorId="04525C5D" wp14:editId="21EE10CB">
             <wp:simplePos x="0" y="0"/>
             <wp:positionH relativeFrom="column">
-              <wp:posOffset>2614930</wp:posOffset>
+              <wp:posOffset>2653030</wp:posOffset>
             </wp:positionH>
             <wp:positionV relativeFrom="paragraph">
-              <wp:posOffset>-339725</wp:posOffset>
+              <wp:posOffset>-13335</wp:posOffset>
             </wp:positionV>
             <wp:extent cx="730250" cy="794385"/>
             <wp:effectExtent l="0" t="0" r="0" b="0"/>
@@ -85,494 +852,15 @@
           </wp:anchor>
         </w:drawing>
       </w:r>
-      <w:r>
-        <w:rPr>
-          <w:noProof/>
-          <w:sz w:val="20"/>
-          <w:lang w:val="ar-SA"/>
-        </w:rPr>
-        <mc:AlternateContent>
-          <mc:Choice Requires="wps">
-            <w:drawing>
-              <wp:anchor distT="0" distB="0" distL="114300" distR="114300" simplePos="0" relativeHeight="251656704" behindDoc="0" locked="0" layoutInCell="1" allowOverlap="1" wp14:anchorId="66ADFF26" wp14:editId="21DA6D3E">
-                <wp:simplePos x="0" y="0"/>
-                <wp:positionH relativeFrom="column">
-                  <wp:posOffset>4686300</wp:posOffset>
-                </wp:positionH>
-                <wp:positionV relativeFrom="paragraph">
-                  <wp:posOffset>85090</wp:posOffset>
-                </wp:positionV>
-                <wp:extent cx="1600200" cy="1741170"/>
-                <wp:effectExtent l="9525" t="5080" r="9525" b="6350"/>
-                <wp:wrapSquare wrapText="bothSides"/>
-                <wp:docPr id="1175556581" name="Text Box 2"/>
-                <wp:cNvGraphicFramePr>
-                  <a:graphicFrameLocks xmlns:a="http://schemas.openxmlformats.org/drawingml/2006/main"/>
-                </wp:cNvGraphicFramePr>
-                <a:graphic xmlns:a="http://schemas.openxmlformats.org/drawingml/2006/main">
-                  <a:graphicData uri="http://schemas.microsoft.com/office/word/2010/wordprocessingShape">
-                    <wps:wsp>
-                      <wps:cNvSpPr txBox="1">
-                        <a:spLocks noChangeArrowheads="1"/>
-                      </wps:cNvSpPr>
-                      <wps:spPr bwMode="auto">
-                        <a:xfrm>
-                          <a:off x="0" y="0"/>
-                          <a:ext cx="1600200" cy="1741170"/>
-                        </a:xfrm>
-                        <a:prstGeom prst="rect">
-                          <a:avLst/>
-                        </a:prstGeom>
-                        <a:solidFill>
-                          <a:srgbClr val="FFFFFF"/>
-                        </a:solidFill>
-                        <a:ln w="9525">
-                          <a:solidFill>
-                            <a:srgbClr val="FFFFFF"/>
-                          </a:solidFill>
-                          <a:miter lim="800000"/>
-                          <a:headEnd/>
-                          <a:tailEnd/>
-                        </a:ln>
-                      </wps:spPr>
-                      <wps:txbx>
-                        <w:txbxContent>
-                          <w:p>
-                            <w:pPr>
-                              <w:pBdr>
-                                <w:bottom w:val="dotted" w:sz="24" w:space="1" w:color="auto"/>
-                              </w:pBdr>
-                              <w:bidi/>
-                              <w:jc w:val="center"/>
-                              <w:rPr>
-                                <w:rFonts w:cs="Simplified Arabic"/>
-                                <w:b/>
-                                <w:bCs/>
-                                <w:lang w:bidi="ar-MA"/>
-                              </w:rPr>
-                            </w:pPr>
-                            <w:r>
-                              <w:rPr>
-                                <w:rFonts w:cs="Simplified Arabic" w:hint="eastAsia"/>
-                                <w:b/>
-                                <w:bCs/>
-                                <w:rtl/>
-                                <w:lang w:bidi="ar-MA"/>
-                              </w:rPr>
-                              <w:t>المملكة</w:t>
-                            </w:r>
-                            <w:r>
-                              <w:rPr>
-                                <w:rFonts w:cs="Simplified Arabic"/>
-                                <w:b/>
-                                <w:bCs/>
-                                <w:rtl/>
-                                <w:lang w:bidi="ar-MA"/>
-                              </w:rPr>
-                              <w:t xml:space="preserve"> المغربية</w:t>
-                            </w:r>
-                          </w:p>
-                          <w:p>
-                            <w:pPr>
-                              <w:bidi/>
-                              <w:jc w:val="center"/>
-                              <w:rPr>
-                                <w:rFonts w:cs="Simplified Arabic"/>
-                                <w:b/>
-                                <w:bCs/>
-                                <w:lang w:bidi="ar-MA"/>
-                              </w:rPr>
-                            </w:pPr>
-                            <w:r>
-                              <w:rPr>
-                                <w:rFonts w:cs="Simplified Arabic" w:hint="cs"/>
-                                <w:b/>
-                                <w:bCs/>
-                                <w:rtl/>
-                                <w:lang w:bidi="ar-MA"/>
-                              </w:rPr>
-                              <w:t>رئاسة النيابة العامة</w:t>
-                            </w:r>
-                          </w:p>
-                          <w:p>
-                            <w:pPr>
-                              <w:bidi/>
-                              <w:jc w:val="center"/>
-                              <w:rPr>
-                                <w:rFonts w:cs="Simplified Arabic"/>
-                                <w:b/>
-                                <w:bCs/>
-                                <w:rtl/>
-                                <w:lang w:bidi="ar-MA"/>
-                              </w:rPr>
-                            </w:pPr>
-                            <w:r>
-                              <w:rPr>
-                                <w:rFonts w:cs="Simplified Arabic" w:hint="eastAsia"/>
-                                <w:b/>
-                                <w:bCs/>
-                                <w:rtl/>
-                                <w:lang w:bidi="ar-MA"/>
-                              </w:rPr>
-                              <w:t>محكمة</w:t>
-                            </w:r>
-                            <w:r>
-                              <w:rPr>
-                                <w:rFonts w:cs="Simplified Arabic"/>
-                                <w:b/>
-                                <w:bCs/>
-                                <w:rtl/>
-                                <w:lang w:bidi="ar-MA"/>
-                              </w:rPr>
-                              <w:t xml:space="preserve"> الاستئناف بمراكش</w:t>
-                            </w:r>
-                          </w:p>
-                          <w:p>
-                            <w:pPr>
-                              <w:bidi/>
-                              <w:jc w:val="center"/>
-                              <w:rPr>
-                                <w:rFonts w:cs="Simplified Arabic"/>
-                                <w:b/>
-                                <w:bCs/>
-                              </w:rPr>
-                            </w:pPr>
-                            <w:r>
-                              <w:rPr>
-                                <w:rFonts w:cs="Simplified Arabic" w:hint="cs"/>
-                                <w:b/>
-                                <w:bCs/>
-                                <w:rtl/>
-                                <w:lang w:bidi="ar-MA"/>
-                              </w:rPr>
-                              <w:t>النيــابة العــامة</w:t>
-                            </w:r>
-                          </w:p>
-                          <w:p>
-                            <w:pPr>
-                              <w:bidi/>
-                              <w:jc w:val="center"/>
-                              <w:rPr>
-                                <w:b/>
-                                <w:bCs/>
-                                <w:sz w:val="28"/>
-                                <w:szCs w:val="28"/>
-                                <w:rtl/>
-                                <w:lang w:bidi="ar-MA"/>
-                              </w:rPr>
-                            </w:pPr>
-                            <w:r>
-                              <w:rPr>
-                                <w:rFonts w:cs="Simplified Arabic"/>
-                                <w:b/>
-                                <w:bCs/>
-                              </w:rPr>
-                              <w:t>-*-*-*-</w:t>
-                            </w:r>
-                          </w:p>
-                          <w:p>
-                            <w:pPr>
-                              <w:bidi/>
-                              <w:jc w:val="center"/>
-                              <w:rPr>
-                                <w:rFonts w:cs="Simplified Arabic"/>
-                                <w:b/>
-                                <w:bCs/>
-                                <w:sz w:val="28"/>
-                                <w:szCs w:val="28"/>
-                                <w:rtl/>
-                                <w:lang w:bidi="ar-MA"/>
-                              </w:rPr>
-                            </w:pPr>
-                            <w:r>
-                              <w:rPr>
-                                <w:rFonts w:cs="Simplified Arabic" w:hint="cs"/>
-                                <w:b/>
-                                <w:bCs/>
-                                <w:sz w:val="28"/>
-                                <w:szCs w:val="28"/>
-                                <w:rtl/>
-                                <w:lang w:bidi="ar-MA"/>
-                              </w:rPr>
-                              <w:t xml:space="preserve">عدد : </w:t>
-                            </w:r>
-                            <w:r>
-                              <w:rPr>
-                                <w:rFonts w:cs="Simplified Arabic"/>
-                                <w:b/>
-                                <w:bCs/>
-                                <w:sz w:val="28"/>
-                                <w:szCs w:val="28"/>
-                                <w:lang w:bidi="ar-MA"/>
-                              </w:rPr>
-                              <w:t>{</w:t>
-                            </w:r>
-                            <w:proofErr w:type="spellStart"/>
-                            <w:r>
-                              <w:rPr>
-                                <w:rFonts w:cs="Simplified Arabic"/>
-                                <w:b/>
-                                <w:bCs/>
-                                <w:sz w:val="28"/>
-                                <w:szCs w:val="28"/>
-                                <w:lang w:bidi="ar-MA"/>
-                              </w:rPr>
-                              <w:t>NumeroM</w:t>
-                            </w:r>
-                            <w:proofErr w:type="spellEnd"/>
-                            <w:r>
-                              <w:rPr>
-                                <w:rFonts w:cs="Simplified Arabic"/>
-                                <w:b/>
-                                <w:bCs/>
-                                <w:sz w:val="28"/>
-                                <w:szCs w:val="28"/>
-                                <w:lang w:bidi="ar-MA"/>
-                              </w:rPr>
-                              <w:t>}</w:t>
-                            </w:r>
-                          </w:p>
-                          <w:p>
-                            <w:pPr>
-                              <w:bidi/>
-                              <w:jc w:val="center"/>
-                            </w:pPr>
-                          </w:p>
-                        </w:txbxContent>
-                      </wps:txbx>
-                      <wps:bodyPr rot="0" vert="horz" wrap="square" lIns="91440" tIns="45720" rIns="91440" bIns="45720" anchor="t" anchorCtr="0" upright="1">
-                        <a:noAutofit/>
-                      </wps:bodyPr>
-                    </wps:wsp>
-                  </a:graphicData>
-                </a:graphic>
-                <wp14:sizeRelH relativeFrom="page">
-                  <wp14:pctWidth>0</wp14:pctWidth>
-                </wp14:sizeRelH>
-                <wp14:sizeRelV relativeFrom="page">
-                  <wp14:pctHeight>0</wp14:pctHeight>
-                </wp14:sizeRelV>
-              </wp:anchor>
-            </w:drawing>
-          </mc:Choice>
-          <mc:Fallback>
-            <w:pict>
-              <v:shapetype w14:anchorId="66ADFF26" id="_x0000_t202" coordsize="21600,21600" o:spt="202" path="m,l,21600r21600,l21600,xe">
-                <v:stroke joinstyle="miter"/>
-                <v:path gradientshapeok="t" o:connecttype="rect"/>
-              </v:shapetype>
-              <v:shape id="Text Box 2" o:spid="_x0000_s1026" type="#_x0000_t202" style="position:absolute;left:0;text-align:left;margin-left:369pt;margin-top:6.7pt;width:126pt;height:137.1pt;z-index:251656704;visibility:visible;mso-wrap-style:square;mso-width-percent:0;mso-height-percent:0;mso-wrap-distance-left:9pt;mso-wrap-distance-top:0;mso-wrap-distance-right:9pt;mso-wrap-distance-bottom:0;mso-position-horizontal:absolute;mso-position-horizontal-relative:text;mso-position-vertical:absolute;mso-position-vertical-relative:text;mso-width-percent:0;mso-height-percent:0;mso-width-relative:page;mso-height-relative:page;v-text-anchor:top" o:gfxdata="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" strokecolor="white">
-                <v:textbox>
-                  <w:txbxContent>
-                    <w:p>
-                      <w:pPr>
-                        <w:pBdr>
-                          <w:bottom w:val="dotted" w:sz="24" w:space="1" w:color="auto"/>
-                        </w:pBdr>
-                        <w:bidi/>
-                        <w:jc w:val="center"/>
-                        <w:rPr>
-                          <w:rFonts w:cs="Simplified Arabic"/>
-                          <w:b/>
-                          <w:bCs/>
-                          <w:lang w:bidi="ar-MA"/>
-                        </w:rPr>
-                      </w:pPr>
-                      <w:r>
-                        <w:rPr>
-                          <w:rFonts w:cs="Simplified Arabic" w:hint="eastAsia"/>
-                          <w:b/>
-                          <w:bCs/>
-                          <w:rtl/>
-                          <w:lang w:bidi="ar-MA"/>
-                        </w:rPr>
-                        <w:t>المملكة</w:t>
-                      </w:r>
-                      <w:r>
-                        <w:rPr>
-                          <w:rFonts w:cs="Simplified Arabic"/>
-                          <w:b/>
-                          <w:bCs/>
-                          <w:rtl/>
-                          <w:lang w:bidi="ar-MA"/>
-                        </w:rPr>
-                        <w:t xml:space="preserve"> المغربية</w:t>
-                      </w:r>
-                    </w:p>
-                    <w:p>
-                      <w:pPr>
-                        <w:bidi/>
-                        <w:jc w:val="center"/>
-                        <w:rPr>
-                          <w:rFonts w:cs="Simplified Arabic"/>
-                          <w:b/>
-                          <w:bCs/>
-                          <w:lang w:bidi="ar-MA"/>
-                        </w:rPr>
-                      </w:pPr>
-                      <w:r>
-                        <w:rPr>
-                          <w:rFonts w:cs="Simplified Arabic" w:hint="cs"/>
-                          <w:b/>
-                          <w:bCs/>
-                          <w:rtl/>
-                          <w:lang w:bidi="ar-MA"/>
-                        </w:rPr>
-                        <w:t>رئاسة النيابة العامة</w:t>
-                      </w:r>
-                    </w:p>
-                    <w:p>
-                      <w:pPr>
-                        <w:bidi/>
-                        <w:jc w:val="center"/>
-                        <w:rPr>
-                          <w:rFonts w:cs="Simplified Arabic"/>
-                          <w:b/>
-                          <w:bCs/>
-                          <w:rtl/>
-                          <w:lang w:bidi="ar-MA"/>
-                        </w:rPr>
-                      </w:pPr>
-                      <w:r>
-                        <w:rPr>
-                          <w:rFonts w:cs="Simplified Arabic" w:hint="eastAsia"/>
-                          <w:b/>
-                          <w:bCs/>
-                          <w:rtl/>
-                          <w:lang w:bidi="ar-MA"/>
-                        </w:rPr>
-                        <w:t>محكمة</w:t>
-                      </w:r>
-                      <w:r>
-                        <w:rPr>
-                          <w:rFonts w:cs="Simplified Arabic"/>
-                          <w:b/>
-                          <w:bCs/>
-                          <w:rtl/>
-                          <w:lang w:bidi="ar-MA"/>
-                        </w:rPr>
-                        <w:t xml:space="preserve"> الاستئناف بمراكش</w:t>
-                      </w:r>
-                    </w:p>
-                    <w:p>
-                      <w:pPr>
-                        <w:bidi/>
-                        <w:jc w:val="center"/>
-                        <w:rPr>
-                          <w:rFonts w:cs="Simplified Arabic"/>
-                          <w:b/>
-                          <w:bCs/>
-                        </w:rPr>
-                      </w:pPr>
-                      <w:r>
-                        <w:rPr>
-                          <w:rFonts w:cs="Simplified Arabic" w:hint="cs"/>
-                          <w:b/>
-                          <w:bCs/>
-                          <w:rtl/>
-                          <w:lang w:bidi="ar-MA"/>
-                        </w:rPr>
-                        <w:t>النيــابة العــامة</w:t>
-                      </w:r>
-                    </w:p>
-                    <w:p>
-                      <w:pPr>
-                        <w:bidi/>
-                        <w:jc w:val="center"/>
-                        <w:rPr>
-                          <w:b/>
-                          <w:bCs/>
-                          <w:sz w:val="28"/>
-                          <w:szCs w:val="28"/>
-                          <w:rtl/>
-                          <w:lang w:bidi="ar-MA"/>
-                        </w:rPr>
-                      </w:pPr>
-                      <w:r>
-                        <w:rPr>
-                          <w:rFonts w:cs="Simplified Arabic"/>
-                          <w:b/>
-                          <w:bCs/>
-                        </w:rPr>
-                        <w:t>-*-*-*-</w:t>
-                      </w:r>
-                    </w:p>
-                    <w:p>
-                      <w:pPr>
-                        <w:bidi/>
-                        <w:jc w:val="center"/>
-                        <w:rPr>
-                          <w:rFonts w:cs="Simplified Arabic"/>
-                          <w:b/>
-                          <w:bCs/>
-                          <w:sz w:val="28"/>
-                          <w:szCs w:val="28"/>
-                          <w:rtl/>
-                          <w:lang w:bidi="ar-MA"/>
-                        </w:rPr>
-                      </w:pPr>
-                      <w:r>
-                        <w:rPr>
-                          <w:rFonts w:cs="Simplified Arabic" w:hint="cs"/>
-                          <w:b/>
-                          <w:bCs/>
-                          <w:sz w:val="28"/>
-                          <w:szCs w:val="28"/>
-                          <w:rtl/>
-                          <w:lang w:bidi="ar-MA"/>
-                        </w:rPr>
-                        <w:t xml:space="preserve">عدد : </w:t>
-                      </w:r>
-                      <w:r>
-                        <w:rPr>
-                          <w:rFonts w:cs="Simplified Arabic"/>
-                          <w:b/>
-                          <w:bCs/>
-                          <w:sz w:val="28"/>
-                          <w:szCs w:val="28"/>
-                          <w:lang w:bidi="ar-MA"/>
-                        </w:rPr>
-                        <w:t>{</w:t>
-                      </w:r>
-                      <w:proofErr w:type="spellStart"/>
-                      <w:r>
-                        <w:rPr>
-                          <w:rFonts w:cs="Simplified Arabic"/>
-                          <w:b/>
-                          <w:bCs/>
-                          <w:sz w:val="28"/>
-                          <w:szCs w:val="28"/>
-                          <w:lang w:bidi="ar-MA"/>
-                        </w:rPr>
-                        <w:t>NumeroM</w:t>
-                      </w:r>
-                      <w:proofErr w:type="spellEnd"/>
-                      <w:r>
-                        <w:rPr>
-                          <w:rFonts w:cs="Simplified Arabic"/>
-                          <w:b/>
-                          <w:bCs/>
-                          <w:sz w:val="28"/>
-                          <w:szCs w:val="28"/>
-                          <w:lang w:bidi="ar-MA"/>
-                        </w:rPr>
-                        <w:t>}</w:t>
-                      </w:r>
-                    </w:p>
-                    <w:p>
-                      <w:pPr>
-                        <w:bidi/>
-                        <w:jc w:val="center"/>
-                      </w:pPr>
-                    </w:p>
-                  </w:txbxContent>
-                </v:textbox>
-                <w10:wrap type="square"/>
-              </v:shape>
-            </w:pict>
-          </mc:Fallback>
-        </mc:AlternateContent>
-      </w:r>
+    </w:p>
+    <w:p>
+      <w:pPr>
+        <w:pStyle w:val="Title"/>
+        <w:jc w:val="left"/>
+        <w:rPr>
+          <w:rtl/>
+        </w:rPr>
+      </w:pPr>
     </w:p>
     <w:p>
       <w:pPr>
@@ -590,6 +878,66 @@
       </w:pPr>
       <w:r>
         <w:rPr>
+          <w:rFonts w:cs="Simplified Arabic" w:hint="cs"/>
+          <w:b/>
+          <w:bCs/>
+          <w:sz w:val="28"/>
+          <w:szCs w:val="28"/>
+          <w:rtl/>
+          <w:lang w:bidi="ar-MA"/>
+        </w:rPr>
+        <w:t xml:space="preserve">                   </w:t>
+      </w:r>
+      <w:r>
+        <w:rPr>
+          <w:rFonts w:cs="Simplified Arabic" w:hint="cs"/>
+          <w:b/>
+          <w:bCs/>
+          <w:sz w:val="28"/>
+          <w:szCs w:val="28"/>
+          <w:rtl/>
+          <w:lang w:bidi="ar-MA"/>
+        </w:rPr>
+        <w:t xml:space="preserve">                              </w:t>
+      </w:r>
+      <w:r>
+        <w:rPr>
+          <w:rFonts w:cs="Simplified Arabic" w:hint="cs"/>
+          <w:b/>
+          <w:bCs/>
+          <w:sz w:val="28"/>
+          <w:szCs w:val="28"/>
+          <w:rtl/>
+          <w:lang w:bidi="ar-MA"/>
+        </w:rPr>
+        <w:t xml:space="preserve">  </w:t>
+      </w:r>
+    </w:p>
+    <w:p>
+      <w:pPr>
+        <w:bidi/>
+        <w:rPr>
+          <w:rFonts w:cs="Simplified Arabic"/>
+          <w:b/>
+          <w:bCs/>
+          <w:rtl/>
+          <w:lang w:bidi="ar-MA"/>
+        </w:rPr>
+      </w:pPr>
+    </w:p>
+    <w:p>
+      <w:pPr>
+        <w:bidi/>
+        <w:rPr>
+          <w:rFonts w:cs="Simplified Arabic"/>
+          <w:b/>
+          <w:bCs/>
+          <w:rtl/>
+          <w:lang w:bidi="ar-MA"/>
+        </w:rPr>
+      </w:pPr>
+      <w:r>
+        <w:rPr>
           <w:noProof/>
           <w:sz w:val="20"/>
           <w:lang w:val="ar-SA"/>
@@ -597,17 +945,25 @@
         <mc:AlternateContent>
           <mc:Choice Requires="wps">
             <w:drawing>
-              <wp:anchor distT="0" distB="0" distL="114300" distR="114300" simplePos="0" relativeHeight="251657728" behindDoc="0" locked="0" layoutInCell="1" allowOverlap="1" wp14:anchorId="3C224AD1" wp14:editId="7735ADE4">
+              <wp:anchor distT="0" distB="0" distL="114300" distR="114300" simplePos="0" relativeHeight="251657728" behindDoc="1" locked="0" layoutInCell="1" allowOverlap="1" wp14:anchorId="3C224AD1" wp14:editId="5B84A662">
                 <wp:simplePos x="0" y="0"/>
                 <wp:positionH relativeFrom="column">
-                  <wp:posOffset>-238125</wp:posOffset>
+                  <wp:posOffset>-373380</wp:posOffset>
                 </wp:positionH>
                 <wp:positionV relativeFrom="paragraph">
-                  <wp:posOffset>440690</wp:posOffset>
+                  <wp:posOffset>300355</wp:posOffset>
                 </wp:positionV>
-                <wp:extent cx="4907280" cy="2576830"/>
-                <wp:effectExtent l="9525" t="13970" r="7620" b="9525"/>
-                <wp:wrapSquare wrapText="bothSides"/>
+                <wp:extent cx="4145280" cy="1303020"/>
+                <wp:effectExtent l="0" t="0" r="26670" b="11430"/>
+                <wp:wrapTight wrapText="bothSides">
+                  <wp:wrapPolygon edited="0">
+                    <wp:start x="0" y="0"/>
+                    <wp:lineTo x="0" y="21474"/>
+                    <wp:lineTo x="21640" y="21474"/>
+                    <wp:lineTo x="21640" y="0"/>
+                    <wp:lineTo x="0" y="0"/>
+                  </wp:wrapPolygon>
+                </wp:wrapTight>
                 <wp:docPr id="1175556583" name="Text Box 3"/>
                 <wp:cNvGraphicFramePr>
                   <a:graphicFrameLocks xmlns:a="http://schemas.openxmlformats.org/drawingml/2006/main"/>
@@ -621,7 +977,7 @@
                       <wps:spPr bwMode="auto">
                         <a:xfrm>
                           <a:off x="0" y="0"/>
-                          <a:ext cx="4907280" cy="2576830"/>
+                          <a:ext cx="4145280" cy="1303020"/>
                         </a:xfrm>
                         <a:prstGeom prst="rect">
                           <a:avLst/>
@@ -644,7 +1000,6 @@
                             <w:pPr>
                               <w:bidi/>
                               <w:spacing w:line="380" w:lineRule="exact"/>
-                              <w:jc w:val="center"/>
                               <w:rPr>
                                 <w:b/>
                                 <w:bCs/>
@@ -692,67 +1047,13 @@
                           </w:p>
                           <w:p>
                             <w:pPr>
-                              <w:pStyle w:val="Heading5"/>
+                              <w:bidi/>
                               <w:spacing w:line="380" w:lineRule="exact"/>
                               <w:rPr>
-                                <w:rFonts w:cs="Times New Roman"/>
-                                <w:rtl/>
-                              </w:rPr>
-                            </w:pPr>
-                          </w:p>
-                          <w:p>
-                            <w:pPr>
-                              <w:pStyle w:val="Heading5"/>
-                              <w:spacing w:line="380" w:lineRule="exact"/>
-                              <w:rPr>
-                                <w:rFonts w:cs="Times New Roman"/>
-                                <w:rtl/>
-                              </w:rPr>
-                            </w:pPr>
-                            <w:r>
-                              <w:rPr>
-                                <w:rFonts w:cs="Times New Roman"/>
-                                <w:rtl/>
-                              </w:rPr>
-                              <w:t>إلــــى</w:t>
-                            </w:r>
-                            <w:r>
-                              <w:rPr>
-                                <w:rFonts w:cs="Times New Roman"/>
-                              </w:rPr>
-                              <w:t>{</w:t>
-                            </w:r>
-                            <w:proofErr w:type="spellStart"/>
-                            <w:r>
-                              <w:rPr>
-                                <w:rFonts w:cs="Times New Roman"/>
-                              </w:rPr>
-                              <w:t>SoureceDes</w:t>
-                            </w:r>
-                            <w:proofErr w:type="spellEnd"/>
-                            <w:r>
-                              <w:rPr>
-                                <w:rFonts w:cs="Times New Roman"/>
-                              </w:rPr>
-                              <w:t>}</w:t>
-                            </w:r>
-                            <w:r>
-                              <w:rPr>
-                                <w:rFonts w:cs="Times New Roman"/>
-                              </w:rPr>
-                              <w:t> :</w:t>
-                            </w:r>
-                            <w:r>
-                              <w:rPr>
-                                <w:rFonts w:cs="Times New Roman"/>
-                              </w:rPr>
-                              <w:t xml:space="preserve"> </w:t>
-                            </w:r>
-                          </w:p>
-                          <w:p>
-                            <w:pPr>
-                              <w:rPr>
-                                <w:rtl/>
+                                <w:b/>
+                                <w:bCs/>
+                                <w:sz w:val="36"/>
+                                <w:szCs w:val="36"/>
                                 <w:lang w:bidi="ar-MA"/>
                               </w:rPr>
                             </w:pPr>
@@ -761,7 +1062,87 @@
                             <w:pPr>
                               <w:bidi/>
                               <w:spacing w:line="380" w:lineRule="exact"/>
-                              <w:jc w:val="center"/>
+                              <w:rPr>
+                                <w:b/>
+                                <w:bCs/>
+                                <w:sz w:val="36"/>
+                                <w:szCs w:val="36"/>
+                                <w:lang w:bidi="ar-MA"/>
+                              </w:rPr>
+                            </w:pPr>
+                            <w:r>
+                              <w:rPr>
+                                <w:b/>
+                                <w:bCs/>
+                                <w:sz w:val="36"/>
+                                <w:szCs w:val="36"/>
+                                <w:rtl/>
+                                <w:lang w:bidi="ar-MA"/>
+                              </w:rPr>
+                              <w:t>إلــــى</w:t>
+                            </w:r>
+                            <w:r>
+                              <w:rPr>
+                                <w:b/>
+                                <w:bCs/>
+                                <w:sz w:val="36"/>
+                                <w:szCs w:val="36"/>
+                                <w:lang w:bidi="ar-MA"/>
+                              </w:rPr>
+                              <w:t xml:space="preserve"> : </w:t>
+                            </w:r>
+                            <w:r>
+                              <w:rPr>
+                                <w:b/>
+                                <w:bCs/>
+                                <w:sz w:val="36"/>
+                                <w:szCs w:val="36"/>
+                                <w:rtl/>
+                                <w:lang w:bidi="ar-MA"/>
+                              </w:rPr>
+                              <w:t>{</w:t>
+                            </w:r>
+                            <w:proofErr w:type="spellStart"/>
+                            <w:r>
+                              <w:rPr>
+                                <w:b/>
+                                <w:bCs/>
+                                <w:sz w:val="36"/>
+                                <w:szCs w:val="36"/>
+                                <w:lang w:bidi="ar-MA"/>
+                              </w:rPr>
+                              <w:t>SoureceDes</w:t>
+                            </w:r>
+                            <w:proofErr w:type="spellEnd"/>
+                            <w:r>
+                              <w:rPr>
+                                <w:b/>
+                                <w:bCs/>
+                                <w:sz w:val="36"/>
+                                <w:szCs w:val="36"/>
+                                <w:rtl/>
+                                <w:lang w:bidi="ar-MA"/>
+                              </w:rPr>
+                              <w:t>}</w:t>
+                            </w:r>
+                          </w:p>
+                          <w:p>
+                            <w:pPr>
+                              <w:bidi/>
+                              <w:spacing w:line="380" w:lineRule="exact"/>
+                              <w:rPr>
+                                <w:b/>
+                                <w:bCs/>
+                                <w:sz w:val="36"/>
+                                <w:szCs w:val="36"/>
+                                <w:lang w:bidi="ar-MA"/>
+                              </w:rPr>
+                            </w:pPr>
+                          </w:p>
+                          <w:p>
+                            <w:pPr>
+                              <w:bidi/>
+                              <w:spacing w:line="380" w:lineRule="exact"/>
                               <w:rPr>
                                 <w:b/>
                                 <w:bCs/>
@@ -790,14 +1171,13 @@
           </mc:Choice>
           <mc:Fallback>
             <w:pict>
-              <v:shape w14:anchorId="3C224AD1" id="Text Box 3" o:spid="_x0000_s1027" type="#_x0000_t202" style="position:absolute;left:0;text-align:left;margin-left:-18.75pt;margin-top:34.7pt;width:386.4pt;height:202.9pt;z-index:251657728;visibility:visible;mso-wrap-style:square;mso-width-percent:0;mso-height-percent:0;mso-wrap-distance-left:9pt;mso-wrap-distance-top:0;mso-wrap-distance-right:9pt;mso-wrap-distance-bottom:0;mso-position-horizontal:absolute;mso-position-horizontal-relative:text;mso-position-vertical:absolute;mso-position-vertical-relative:text;mso-width-percent:0;mso-height-percent:0;mso-width-relative:page;mso-height-relative:page;v-text-anchor:top" o:gfxdata="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" strokecolor="white">
+              <v:shape w14:anchorId="3C224AD1" id="_x0000_s1028" type="#_x0000_t202" style="position:absolute;left:0;text-align:left;margin-left:-29.4pt;margin-top:23.65pt;width:326.4pt;height:102.6pt;z-index:-251658752;visibility:visible;mso-wrap-style:square;mso-width-percent:0;mso-height-percent:0;mso-wrap-distance-left:9pt;mso-wrap-distance-top:0;mso-wrap-distance-right:9pt;mso-wrap-distance-bottom:0;mso-position-horizontal:absolute;mso-position-horizontal-relative:text;mso-position-vertical:absolute;mso-position-vertical-relative:text;mso-width-percent:0;mso-height-percent:0;mso-width-relative:page;mso-height-relative:page;v-text-anchor:top" o:gfxdata="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" strokecolor="white">
                 <v:textbox>
                   <w:txbxContent>
                     <w:p>
                       <w:pPr>
                         <w:bidi/>
                         <w:spacing w:line="380" w:lineRule="exact"/>
-                        <w:jc w:val="center"/>
                         <w:rPr>
                           <w:b/>
                           <w:bCs/>
@@ -845,67 +1225,13 @@
                     </w:p>
                     <w:p>
                       <w:pPr>
-                        <w:pStyle w:val="Heading5"/>
+                        <w:bidi/>
                         <w:spacing w:line="380" w:lineRule="exact"/>
                         <w:rPr>
-                          <w:rFonts w:cs="Times New Roman"/>
-                          <w:rtl/>
-                        </w:rPr>
-                      </w:pPr>
-                    </w:p>
-                    <w:p>
-                      <w:pPr>
-                        <w:pStyle w:val="Heading5"/>
-                        <w:spacing w:line="380" w:lineRule="exact"/>
-                        <w:rPr>
-                          <w:rFonts w:cs="Times New Roman"/>
-                          <w:rtl/>
-                        </w:rPr>
-                      </w:pPr>
-                      <w:r>
-                        <w:rPr>
-                          <w:rFonts w:cs="Times New Roman"/>
-                          <w:rtl/>
-                        </w:rPr>
-                        <w:t>إلــــى</w:t>
-                      </w:r>
-                      <w:r>
-                        <w:rPr>
-                          <w:rFonts w:cs="Times New Roman"/>
-                        </w:rPr>
-                        <w:t>{</w:t>
-                      </w:r>
-                      <w:proofErr w:type="spellStart"/>
-                      <w:r>
-                        <w:rPr>
-                          <w:rFonts w:cs="Times New Roman"/>
-                        </w:rPr>
-                        <w:t>SoureceDes</w:t>
-                      </w:r>
-                      <w:proofErr w:type="spellEnd"/>
-                      <w:r>
-                        <w:rPr>
-                          <w:rFonts w:cs="Times New Roman"/>
-                        </w:rPr>
-                        <w:t>}</w:t>
-                      </w:r>
-                      <w:r>
-                        <w:rPr>
-                          <w:rFonts w:cs="Times New Roman"/>
-                        </w:rPr>
-                        <w:t> :</w:t>
-                      </w:r>
-                      <w:r>
-                        <w:rPr>
-                          <w:rFonts w:cs="Times New Roman"/>
-                        </w:rPr>
-                        <w:t xml:space="preserve"> </w:t>
-                      </w:r>
-                    </w:p>
-                    <w:p>
-                      <w:pPr>
-                        <w:rPr>
-                          <w:rtl/>
+                          <w:b/>
+                          <w:bCs/>
+                          <w:sz w:val="36"/>
+                          <w:szCs w:val="36"/>
                           <w:lang w:bidi="ar-MA"/>
                         </w:rPr>
                       </w:pPr>
@@ -914,7 +1240,87 @@
                       <w:pPr>
                         <w:bidi/>
                         <w:spacing w:line="380" w:lineRule="exact"/>
-                        <w:jc w:val="center"/>
+                        <w:rPr>
+                          <w:b/>
+                          <w:bCs/>
+                          <w:sz w:val="36"/>
+                          <w:szCs w:val="36"/>
+                          <w:lang w:bidi="ar-MA"/>
+                        </w:rPr>
+                      </w:pPr>
+                      <w:r>
+                        <w:rPr>
+                          <w:b/>
+                          <w:bCs/>
+                          <w:sz w:val="36"/>
+                          <w:szCs w:val="36"/>
+                          <w:rtl/>
+                          <w:lang w:bidi="ar-MA"/>
+                        </w:rPr>
+                        <w:t>إلــــى</w:t>
+                      </w:r>
+                      <w:r>
+                        <w:rPr>
+                          <w:b/>
+                          <w:bCs/>
+                          <w:sz w:val="36"/>
+                          <w:szCs w:val="36"/>
+                          <w:lang w:bidi="ar-MA"/>
+                        </w:rPr>
+                        <w:t xml:space="preserve"> : </w:t>
+                      </w:r>
+                      <w:r>
+                        <w:rPr>
+                          <w:b/>
+                          <w:bCs/>
+                          <w:sz w:val="36"/>
+                          <w:szCs w:val="36"/>
+                          <w:rtl/>
+                          <w:lang w:bidi="ar-MA"/>
+                        </w:rPr>
+                        <w:t>{</w:t>
+                      </w:r>
+                      <w:proofErr w:type="spellStart"/>
+                      <w:r>
+                        <w:rPr>
+                          <w:b/>
+                          <w:bCs/>
+                          <w:sz w:val="36"/>
+                          <w:szCs w:val="36"/>
+                          <w:lang w:bidi="ar-MA"/>
+                        </w:rPr>
+                        <w:t>SoureceDes</w:t>
+                      </w:r>
+                      <w:proofErr w:type="spellEnd"/>
+                      <w:r>
+                        <w:rPr>
+                          <w:b/>
+                          <w:bCs/>
+                          <w:sz w:val="36"/>
+                          <w:szCs w:val="36"/>
+                          <w:rtl/>
+                          <w:lang w:bidi="ar-MA"/>
+                        </w:rPr>
+                        <w:t>}</w:t>
+                      </w:r>
+                    </w:p>
+                    <w:p>
+                      <w:pPr>
+                        <w:bidi/>
+                        <w:spacing w:line="380" w:lineRule="exact"/>
+                        <w:rPr>
+                          <w:b/>
+                          <w:bCs/>
+                          <w:sz w:val="36"/>
+                          <w:szCs w:val="36"/>
+                          <w:lang w:bidi="ar-MA"/>
+                        </w:rPr>
+                      </w:pPr>
+                    </w:p>
+                    <w:p>
+                      <w:pPr>
+                        <w:bidi/>
+                        <w:spacing w:line="380" w:lineRule="exact"/>
                         <w:rPr>
                           <w:b/>
                           <w:bCs/>
@@ -926,155 +1332,12 @@
                     </w:p>
                   </w:txbxContent>
                 </v:textbox>
-                <w10:wrap type="square"/>
+                <w10:wrap type="tight"/>
               </v:shape>
             </w:pict>
           </mc:Fallback>
         </mc:AlternateContent>
       </w:r>
-      <w:r>
-        <w:rPr>
-          <w:rFonts w:cs="Simplified Arabic" w:hint="cs"/>
-          <w:b/>
-          <w:bCs/>
-          <w:sz w:val="28"/>
-          <w:szCs w:val="28"/>
-          <w:rtl/>
-          <w:lang w:bidi="ar-MA"/>
-        </w:rPr>
-        <w:t xml:space="preserve">                   </w:t>
-      </w:r>
-      <w:r>
-        <w:rPr>
-          <w:rFonts w:cs="Simplified Arabic" w:hint="cs"/>
-          <w:b/>
-          <w:bCs/>
-          <w:sz w:val="28"/>
-          <w:szCs w:val="28"/>
-          <w:rtl/>
-          <w:lang w:bidi="ar-MA"/>
-        </w:rPr>
-        <w:t xml:space="preserve">                              </w:t>
-      </w:r>
-      <w:r>
-        <w:rPr>
-          <w:rFonts w:cs="Simplified Arabic" w:hint="cs"/>
-          <w:b/>
-          <w:bCs/>
-          <w:sz w:val="28"/>
-          <w:szCs w:val="28"/>
-          <w:rtl/>
-          <w:lang w:bidi="ar-MA"/>
-        </w:rPr>
-        <w:t xml:space="preserve">  </w:t>
-      </w:r>
-      <w:r>
-        <w:rPr>
-          <w:rFonts w:cs="Simplified Arabic" w:hint="eastAsia"/>
-          <w:b/>
-          <w:bCs/>
-          <w:sz w:val="28"/>
-          <w:szCs w:val="28"/>
-          <w:rtl/>
-          <w:lang w:bidi="ar-MA"/>
-        </w:rPr>
-        <w:t>مراكش</w:t>
-      </w:r>
-      <w:r>
-        <w:rPr>
-          <w:rFonts w:cs="Simplified Arabic"/>
-          <w:b/>
-          <w:bCs/>
-          <w:sz w:val="28"/>
-          <w:szCs w:val="28"/>
-          <w:rtl/>
-          <w:lang w:bidi="ar-MA"/>
-        </w:rPr>
-        <w:t xml:space="preserve"> في</w:t>
-      </w:r>
-      <w:r>
-        <w:rPr>
-          <w:rFonts w:cs="Simplified Arabic"/>
-          <w:b/>
-          <w:bCs/>
-          <w:sz w:val="28"/>
-          <w:szCs w:val="28"/>
-          <w:rtl/>
-          <w:lang w:bidi="ar-MA"/>
-        </w:rPr>
-        <w:t xml:space="preserve">: </w:t>
-      </w:r>
-      <w:r>
-        <w:rPr>
-          <w:rFonts w:cs="Simplified Arabic"/>
-          <w:b/>
-          <w:bCs/>
-          <w:sz w:val="28"/>
-          <w:szCs w:val="28"/>
-          <w:lang w:bidi="ar-MA"/>
-        </w:rPr>
-        <w:t>13</w:t>
-      </w:r>
-      <w:r>
-        <w:rPr>
-          <w:rFonts w:cs="Simplified Arabic" w:hint="cs"/>
-          <w:b/>
-          <w:bCs/>
-          <w:sz w:val="28"/>
-          <w:szCs w:val="28"/>
-          <w:rtl/>
-          <w:lang w:bidi="ar-MA"/>
-        </w:rPr>
-        <w:t>/05</w:t>
-      </w:r>
-      <w:r>
-        <w:rPr>
-          <w:rFonts w:cs="Simplified Arabic" w:hint="cs"/>
-          <w:b/>
-          <w:bCs/>
-          <w:sz w:val="28"/>
-          <w:szCs w:val="28"/>
-          <w:rtl/>
-          <w:lang w:bidi="ar-MA"/>
-        </w:rPr>
-        <w:t>/202</w:t>
-      </w:r>
-      <w:r>
-        <w:rPr>
-          <w:rFonts w:cs="Simplified Arabic" w:hint="cs"/>
-          <w:b/>
-          <w:bCs/>
-          <w:sz w:val="28"/>
-          <w:szCs w:val="28"/>
-          <w:rtl/>
-          <w:lang w:bidi="ar-MA"/>
-        </w:rPr>
-        <w:t>5</w:t>
-      </w:r>
-    </w:p>
-    <w:p>
-      <w:pPr>
-        <w:bidi/>
-        <w:rPr>
-          <w:rFonts w:cs="Simplified Arabic"/>
-          <w:b/>
-          <w:bCs/>
-          <w:rtl/>
-          <w:lang w:bidi="ar-MA"/>
-        </w:rPr>
-      </w:pPr>
-    </w:p>
-    <w:p>
-      <w:pPr>
-        <w:bidi/>
-        <w:rPr>
-          <w:rFonts w:cs="Simplified Arabic"/>
-          <w:b/>
-          <w:bCs/>
-          <w:rtl/>
-          <w:lang w:bidi="ar-MA"/>
-        </w:rPr>
-      </w:pPr>
     </w:p>
     <w:p>
       <w:pPr>
@@ -1152,84 +1415,12 @@
           <w:rFonts w:cs="Simplified Arabic"/>
           <w:b/>
           <w:bCs/>
-          <w:sz w:val="32"/>
-          <w:szCs w:val="32"/>
-          <w:rtl/>
-          <w:lang w:bidi="ar-MA"/>
-        </w:rPr>
-      </w:pPr>
-      <w:r>
-        <w:rPr>
-          <w:rFonts w:cs="Simplified Arabic" w:hint="eastAsia"/>
-          <w:b/>
-          <w:bCs/>
           <w:sz w:val="36"/>
           <w:szCs w:val="36"/>
           <w:u w:val="single"/>
-          <w:rtl/>
-          <w:lang w:bidi="ar-MA"/>
-        </w:rPr>
-        <w:t>الموضوع</w:t>
-      </w:r>
-      <w:r>
-        <w:rPr>
-          <w:rFonts w:cs="Simplified Arabic"/>
-          <w:b/>
-          <w:bCs/>
-          <w:sz w:val="32"/>
-          <w:szCs w:val="32"/>
-          <w:rtl/>
-          <w:lang w:bidi="ar-MA"/>
-        </w:rPr>
-        <w:t xml:space="preserve"> :</w:t>
-      </w:r>
-      <w:r>
-        <w:rPr>
-          <w:rFonts w:cs="Simplified Arabic" w:hint="cs"/>
-          <w:b/>
-          <w:bCs/>
-          <w:sz w:val="32"/>
-          <w:szCs w:val="32"/>
-          <w:rtl/>
-          <w:lang w:bidi="ar-MA"/>
-        </w:rPr>
-        <w:t xml:space="preserve"> </w:t>
-      </w:r>
-      <w:r>
-        <w:rPr>
-          <w:rFonts w:cs="Simplified Arabic"/>
-          <w:b/>
-          <w:bCs/>
-          <w:sz w:val="32"/>
-          <w:szCs w:val="32"/>
-          <w:lang w:bidi="ar-MA"/>
-        </w:rPr>
-        <w:t>{</w:t>
-      </w:r>
-      <w:proofErr w:type="spellStart"/>
-      <w:r>
-        <w:rPr>
-          <w:rFonts w:cs="Simplified Arabic"/>
-          <w:b/>
-          <w:bCs/>
-          <w:sz w:val="32"/>
-          <w:szCs w:val="32"/>
-          <w:lang w:bidi="ar-MA"/>
-        </w:rPr>
-        <w:t>SujetMessaj</w:t>
-      </w:r>
-      <w:proofErr w:type="spellEnd"/>
-      <w:r>
-        <w:rPr>
-          <w:rFonts w:cs="Simplified Arabic"/>
-          <w:b/>
-          <w:bCs/>
-          <w:sz w:val="32"/>
-          <w:szCs w:val="32"/>
-          <w:lang w:bidi="ar-MA"/>
-        </w:rPr>
-        <w:t>}</w:t>
-      </w:r>
+          <w:lang w:bidi="ar-MA"/>
+        </w:rPr>
+      </w:pPr>
     </w:p>
     <w:p>
       <w:pPr>
@@ -1240,28 +1431,36 @@
           <w:rFonts w:cs="Simplified Arabic"/>
           <w:b/>
           <w:bCs/>
-          <w:sz w:val="32"/>
-          <w:szCs w:val="32"/>
-          <w:rtl/>
-          <w:lang w:bidi="ar-MA"/>
-        </w:rPr>
-      </w:pPr>
-      <w:r>
-        <w:rPr>
-          <w:rFonts w:cs="Simplified Arabic" w:hint="cs"/>
-          <w:b/>
-          <w:bCs/>
           <w:sz w:val="36"/>
           <w:szCs w:val="36"/>
           <w:u w:val="single"/>
-          <w:rtl/>
-          <w:lang w:bidi="ar-MA"/>
-        </w:rPr>
-        <w:t>المرجع</w:t>
-      </w:r>
-      <w:r>
-        <w:rPr>
-          <w:rFonts w:cs="Simplified Arabic" w:hint="cs"/>
+          <w:lang w:bidi="ar-MA"/>
+        </w:rPr>
+      </w:pPr>
+    </w:p>
+    <w:p>
+      <w:pPr>
+        <w:bidi/>
+        <w:spacing w:line="420" w:lineRule="exact"/>
+        <w:ind w:left="708"/>
+        <w:rPr>
+          <w:rFonts w:cs="Simplified Arabic"/>
+          <w:b/>
+          <w:bCs/>
+          <w:sz w:val="36"/>
+          <w:szCs w:val="36"/>
+          <w:u w:val="single"/>
+          <w:lang w:bidi="ar-MA"/>
+        </w:rPr>
+      </w:pPr>
+    </w:p>
+    <w:p>
+      <w:pPr>
+        <w:bidi/>
+        <w:spacing w:line="420" w:lineRule="exact"/>
+        <w:ind w:left="708"/>
+        <w:rPr>
+          <w:rFonts w:cs="Simplified Arabic"/>
           <w:b/>
           <w:bCs/>
           <w:sz w:val="32"/>
@@ -1269,11 +1468,23 @@
           <w:rtl/>
           <w:lang w:bidi="ar-MA"/>
         </w:rPr>
-        <w:t>:</w:t>
-      </w:r>
-      <w:r>
-        <w:rPr>
-          <w:rFonts w:cs="Simplified Arabic" w:hint="cs"/>
+      </w:pPr>
+      <w:r>
+        <w:rPr>
+          <w:rFonts w:cs="Simplified Arabic" w:hint="eastAsia"/>
+          <w:b/>
+          <w:bCs/>
+          <w:sz w:val="36"/>
+          <w:szCs w:val="36"/>
+          <w:u w:val="single"/>
+          <w:rtl/>
+          <w:lang w:bidi="ar-MA"/>
+        </w:rPr>
+        <w:t>الموضوع</w:t>
+      </w:r>
+      <w:r>
+        <w:rPr>
+          <w:rFonts w:cs="Simplified Arabic"/>
           <w:b/>
           <w:bCs/>
           <w:sz w:val="32"/>
@@ -1281,7 +1492,224 @@
           <w:rtl/>
           <w:lang w:bidi="ar-MA"/>
         </w:rPr>
+        <w:t xml:space="preserve"> :</w:t>
+      </w:r>
+      <w:r>
+        <w:rPr>
+          <w:rFonts w:cs="Simplified Arabic" w:hint="cs"/>
+          <w:b/>
+          <w:bCs/>
+          <w:sz w:val="32"/>
+          <w:szCs w:val="32"/>
+          <w:rtl/>
+          <w:lang w:bidi="ar-MA"/>
+        </w:rPr>
         <w:t xml:space="preserve"> </w:t>
+      </w:r>
+      <w:r>
+        <w:rPr>
+          <w:rFonts w:cs="Simplified Arabic"/>
+          <w:b/>
+          <w:bCs/>
+          <w:sz w:val="32"/>
+          <w:szCs w:val="32"/>
+          <w:lang w:bidi="ar-MA"/>
+        </w:rPr>
+        <w:t>{</w:t>
+      </w:r>
+      <w:proofErr w:type="spellStart"/>
+      <w:r>
+        <w:rPr>
+          <w:rFonts w:cs="Simplified Arabic"/>
+          <w:b/>
+          <w:bCs/>
+          <w:sz w:val="32"/>
+          <w:szCs w:val="32"/>
+          <w:lang w:bidi="ar-MA"/>
+        </w:rPr>
+        <w:t>SujetMessaj</w:t>
+      </w:r>
+      <w:proofErr w:type="spellEnd"/>
+      <w:r>
+        <w:rPr>
+          <w:rFonts w:cs="Simplified Arabic"/>
+          <w:b/>
+          <w:bCs/>
+          <w:sz w:val="32"/>
+          <w:szCs w:val="32"/>
+          <w:lang w:bidi="ar-MA"/>
+        </w:rPr>
+        <w:t>}</w:t>
+      </w:r>
+    </w:p>
+    <w:p>
+      <w:pPr>
+        <w:bidi/>
+        <w:spacing w:line="420" w:lineRule="exact"/>
+        <w:ind w:left="708"/>
+        <w:rPr>
+          <w:rFonts w:cs="Simplified Arabic"/>
+          <w:b/>
+          <w:bCs/>
+          <w:sz w:val="32"/>
+          <w:szCs w:val="32"/>
+          <w:lang w:val="en-US" w:bidi="ar-AE"/>
+        </w:rPr>
+      </w:pPr>
+      <w:r>
+        <w:rPr>
+          <w:rFonts w:cs="Simplified Arabic" w:hint="cs"/>
+          <w:b/>
+          <w:bCs/>
+          <w:sz w:val="36"/>
+          <w:szCs w:val="36"/>
+          <w:u w:val="single"/>
+          <w:rtl/>
+          <w:lang w:bidi="ar-MA"/>
+        </w:rPr>
+        <w:t>المرجع</w:t>
+      </w:r>
+      <w:r>
+        <w:rPr>
+          <w:rFonts w:cs="Simplified Arabic" w:hint="cs"/>
+          <w:b/>
+          <w:bCs/>
+          <w:sz w:val="32"/>
+          <w:szCs w:val="32"/>
+          <w:rtl/>
+          <w:lang w:bidi="ar-MA"/>
+        </w:rPr>
+        <w:t>:</w:t>
+      </w:r>
+      <w:r>
+        <w:rPr>
+          <w:rFonts w:cs="Simplified Arabic" w:hint="cs"/>
+          <w:b/>
+          <w:bCs/>
+          <w:sz w:val="32"/>
+          <w:szCs w:val="32"/>
+          <w:rtl/>
+          <w:lang w:bidi="ar-MA"/>
+        </w:rPr>
+        <w:t xml:space="preserve"> </w:t>
+      </w:r>
+      <w:r>
+        <w:rPr>
+          <w:rFonts w:cs="Simplified Arabic" w:hint="cs"/>
+          <w:b/>
+          <w:bCs/>
+          <w:sz w:val="32"/>
+          <w:szCs w:val="32"/>
+          <w:rtl/>
+          <w:lang w:bidi="ar-MA"/>
+        </w:rPr>
+        <w:t xml:space="preserve">كتابكم عدد </w:t>
+      </w:r>
+      <w:r>
+        <w:rPr>
+          <w:rFonts w:cs="Simplified Arabic"/>
+          <w:b/>
+          <w:bCs/>
+          <w:sz w:val="32"/>
+          <w:szCs w:val="32"/>
+          <w:lang w:bidi="ar-MA"/>
+        </w:rPr>
+        <w:t>{</w:t>
+      </w:r>
+      <w:proofErr w:type="spellStart"/>
+      <w:r>
+        <w:rPr>
+          <w:rFonts w:cs="Simplified Arabic"/>
+          <w:b/>
+          <w:bCs/>
+          <w:sz w:val="32"/>
+          <w:szCs w:val="32"/>
+          <w:lang w:bidi="ar-MA"/>
+        </w:rPr>
+        <w:t>NumeroM</w:t>
+      </w:r>
+      <w:proofErr w:type="spellEnd"/>
+      <w:r>
+        <w:rPr>
+          <w:rFonts w:cs="Simplified Arabic"/>
+          <w:b/>
+          <w:bCs/>
+          <w:sz w:val="32"/>
+          <w:szCs w:val="32"/>
+          <w:lang w:bidi="ar-MA"/>
+        </w:rPr>
+        <w:t>}</w:t>
+      </w:r>
+      <w:r>
+        <w:rPr>
+          <w:rFonts w:cs="Simplified Arabic" w:hint="cs"/>
+          <w:b/>
+          <w:bCs/>
+          <w:sz w:val="32"/>
+          <w:szCs w:val="32"/>
+          <w:rtl/>
+          <w:lang w:bidi="ar-AE"/>
+        </w:rPr>
+        <w:t xml:space="preserve"> و</w:t>
+      </w:r>
+      <w:r>
+        <w:rPr>
+          <w:rFonts w:cs="Simplified Arabic" w:hint="cs"/>
+          <w:b/>
+          <w:bCs/>
+          <w:sz w:val="32"/>
+          <w:szCs w:val="32"/>
+          <w:rtl/>
+          <w:lang w:bidi="ar-AE"/>
+        </w:rPr>
+        <w:t xml:space="preserve"> تاريخ</w:t>
+      </w:r>
+      <w:r>
+        <w:rPr>
+          <w:rFonts w:cs="Simplified Arabic" w:hint="cs"/>
+          <w:b/>
+          <w:bCs/>
+          <w:sz w:val="32"/>
+          <w:szCs w:val="32"/>
+          <w:rtl/>
+          <w:lang w:bidi="ar-AE"/>
+        </w:rPr>
+        <w:t xml:space="preserve"> </w:t>
+      </w:r>
+      <w:r>
+        <w:rPr>
+          <w:rFonts w:cs="Simplified Arabic"/>
+          <w:b/>
+          <w:bCs/>
+          <w:sz w:val="32"/>
+          <w:szCs w:val="32"/>
+          <w:lang w:val="en-US" w:bidi="ar-AE"/>
+        </w:rPr>
+        <w:t>{</w:t>
+      </w:r>
+      <w:proofErr w:type="spellStart"/>
+      <w:r>
+        <w:rPr>
+          <w:rFonts w:cs="Simplified Arabic"/>
+          <w:b/>
+          <w:bCs/>
+          <w:sz w:val="32"/>
+          <w:szCs w:val="32"/>
+          <w:lang w:val="en-US" w:bidi="ar-AE"/>
+        </w:rPr>
+        <w:t>dateM</w:t>
+      </w:r>
+      <w:proofErr w:type="spellEnd"/>
+      <w:r>
+        <w:rPr>
+          <w:rFonts w:cs="Simplified Arabic"/>
+          <w:b/>
+          <w:bCs/>
+          <w:sz w:val="32"/>
+          <w:szCs w:val="32"/>
+          <w:lang w:val="en-US" w:bidi="ar-AE"/>
+        </w:rPr>
+        <w:t>}</w:t>
       </w:r>
     </w:p>
     <w:p>
@@ -1344,7 +1772,7 @@
         <w:pStyle w:val="Heading4"/>
         <w:spacing w:before="240" w:after="240" w:line="500" w:lineRule="exact"/>
         <w:ind w:left="720" w:firstLine="1077"/>
-        <w:jc w:val="lowKashida"/>
+        <w:jc w:val="left"/>
         <w:rPr>
           <w:sz w:val="34"/>
           <w:szCs w:val="34"/>
@@ -1433,12 +1861,26 @@
       </w:r>
       <w:r>
         <w:rPr>
+          <w:sz w:val="34"/>
+          <w:szCs w:val="34"/>
+        </w:rPr>
+        <w:t xml:space="preserve"> </w:t>
+      </w:r>
+      <w:r>
+        <w:rPr>
           <w:rFonts w:hint="cs"/>
           <w:sz w:val="34"/>
           <w:szCs w:val="34"/>
           <w:rtl/>
         </w:rPr>
         <w:t>،</w:t>
+      </w:r>
+      <w:r>
+        <w:rPr>
+          <w:sz w:val="34"/>
+          <w:szCs w:val="34"/>
+        </w:rPr>
+        <w:t xml:space="preserve"> </w:t>
       </w:r>
       <w:r>
         <w:rPr>
@@ -2327,6 +2769,7 @@
     <w:name w:val="heading 1"/>
     <w:basedOn w:val="Normal"/>
     <w:next w:val="Normal"/>
+    <w:link w:val="Heading1Char"/>
     <w:qFormat/>
     <w:pPr>
       <w:keepNext/>
@@ -2408,6 +2851,7 @@
     <w:name w:val="heading 5"/>
     <w:basedOn w:val="Normal"/>
     <w:next w:val="Normal"/>
+    <w:link w:val="Heading5Char"/>
     <w:qFormat/>
     <w:pPr>
       <w:keepNext/>
@@ -2583,6 +3027,34 @@
         <w:tab w:val="right" w:pos="8306"/>
       </w:tabs>
     </w:pPr>
+  </w:style>
+  <w:style w:type="character" w:customStyle="1" w:styleId="Heading1Char">
+    <w:name w:val="Heading 1 Char"/>
+    <w:basedOn w:val="DefaultParagraphFont"/>
+    <w:link w:val="Heading1"/>
+    <w:rsid w:val="0095246D"/>
+    <w:rPr>
+      <w:rFonts w:cs="Simplified Arabic"/>
+      <w:b/>
+      <w:bCs/>
+      <w:sz w:val="24"/>
+      <w:szCs w:val="24"/>
+      <w:lang w:val="fr-FR" w:eastAsia="fr-FR" w:bidi="ar-MA"/>
+    </w:rPr>
+  </w:style>
+  <w:style w:type="character" w:customStyle="1" w:styleId="Heading5Char">
+    <w:name w:val="Heading 5 Char"/>
+    <w:basedOn w:val="DefaultParagraphFont"/>
+    <w:link w:val="Heading5"/>
+    <w:rsid w:val="0095246D"/>
+    <w:rPr>
+      <w:rFonts w:cs="Andalus"/>
+      <w:b/>
+      <w:bCs/>
+      <w:sz w:val="36"/>
+      <w:szCs w:val="36"/>
+      <w:lang w:val="fr-FR" w:eastAsia="fr-FR" w:bidi="ar-MA"/>
+    </w:rPr>
   </w:style>
 </w:styles>
 </file>

</xml_diff>